<commit_message>
Completed Phone class, working on Serialize and Deserialize
</commit_message>
<xml_diff>
--- a/Assignment 2 Serialization 5%.docx
+++ b/Assignment 2 Serialization 5%.docx
@@ -1,6 +1,6 @@
 
 <file path=word/document.xml><?xml version="1.0" encoding="utf-8"?>
-<w:document xmlns:wpc="http://schemas.microsoft.com/office/word/2010/wordprocessingCanvas" xmlns:cx="http://schemas.microsoft.com/office/drawing/2014/chartex" xmlns:cx1="http://schemas.microsoft.com/office/drawing/2015/9/8/chartex" xmlns:cx2="http://schemas.microsoft.com/office/drawing/2015/10/21/chartex" xmlns:cx3="http://schemas.microsoft.com/office/drawing/2016/5/9/chartex" xmlns:cx4="http://schemas.microsoft.com/office/drawing/2016/5/10/chartex" xmlns:cx5="http://schemas.microsoft.com/office/drawing/2016/5/11/chartex" xmlns:cx6="http://schemas.microsoft.com/office/drawing/2016/5/12/chartex" xmlns:cx7="http://schemas.microsoft.com/office/drawing/2016/5/13/chartex" xmlns:cx8="http://schemas.microsoft.com/office/drawing/2016/5/14/chartex" xmlns:mc="http://schemas.openxmlformats.org/markup-compatibility/2006" xmlns:aink="http://schemas.microsoft.com/office/drawing/2016/ink" xmlns:am3d="http://schemas.microsoft.com/office/drawing/2017/model3d" xmlns:o="urn:schemas-microsoft-com:office:office" xmlns:r="http://schemas.openxmlformats.org/officeDocument/2006/relationships" xmlns:m="http://schemas.openxmlformats.org/officeDocument/2006/math" xmlns:v="urn:schemas-microsoft-com:vml" xmlns:wp14="http://schemas.microsoft.com/office/word/2010/wordprocessingDrawing" xmlns:wp="http://schemas.openxmlformats.org/drawingml/2006/wordprocessingDrawing" xmlns:w10="urn:schemas-microsoft-com:office:word" xmlns:w="http://schemas.openxmlformats.org/wordprocessingml/2006/main" xmlns:w14="http://schemas.microsoft.com/office/word/2010/wordml" xmlns:w15="http://schemas.microsoft.com/office/word/2012/wordml" xmlns:w16cid="http://schemas.microsoft.com/office/word/2016/wordml/cid" xmlns:w16se="http://schemas.microsoft.com/office/word/2015/wordml/symex" xmlns:wpg="http://schemas.microsoft.com/office/word/2010/wordprocessingGroup" xmlns:wpi="http://schemas.microsoft.com/office/word/2010/wordprocessingInk" xmlns:wne="http://schemas.microsoft.com/office/word/2006/wordml" xmlns:wps="http://schemas.microsoft.com/office/word/2010/wordprocessingShape" mc:Ignorable="w14 w15 w16se w16cid wp14">
+<w:document xmlns:wpc="http://schemas.microsoft.com/office/word/2010/wordprocessingCanvas" xmlns:cx="http://schemas.microsoft.com/office/drawing/2014/chartex" xmlns:cx1="http://schemas.microsoft.com/office/drawing/2015/9/8/chartex" xmlns:cx2="http://schemas.microsoft.com/office/drawing/2015/10/21/chartex" xmlns:cx3="http://schemas.microsoft.com/office/drawing/2016/5/9/chartex" xmlns:cx4="http://schemas.microsoft.com/office/drawing/2016/5/10/chartex" xmlns:cx5="http://schemas.microsoft.com/office/drawing/2016/5/11/chartex" xmlns:cx6="http://schemas.microsoft.com/office/drawing/2016/5/12/chartex" xmlns:cx7="http://schemas.microsoft.com/office/drawing/2016/5/13/chartex" xmlns:cx8="http://schemas.microsoft.com/office/drawing/2016/5/14/chartex" xmlns:mc="http://schemas.openxmlformats.org/markup-compatibility/2006" xmlns:aink="http://schemas.microsoft.com/office/drawing/2016/ink" xmlns:am3d="http://schemas.microsoft.com/office/drawing/2017/model3d" xmlns:o="urn:schemas-microsoft-com:office:office" xmlns:oel="http://schemas.microsoft.com/office/2019/extlst" xmlns:r="http://schemas.openxmlformats.org/officeDocument/2006/relationships" xmlns:m="http://schemas.openxmlformats.org/officeDocument/2006/math" xmlns:v="urn:schemas-microsoft-com:vml" xmlns:wp14="http://schemas.microsoft.com/office/word/2010/wordprocessingDrawing" xmlns:wp="http://schemas.openxmlformats.org/drawingml/2006/wordprocessingDrawing" xmlns:w10="urn:schemas-microsoft-com:office:word" xmlns:w="http://schemas.openxmlformats.org/wordprocessingml/2006/main" xmlns:w14="http://schemas.microsoft.com/office/word/2010/wordml" xmlns:w15="http://schemas.microsoft.com/office/word/2012/wordml" xmlns:w16cex="http://schemas.microsoft.com/office/word/2018/wordml/cex" xmlns:w16cid="http://schemas.microsoft.com/office/word/2016/wordml/cid" xmlns:w16="http://schemas.microsoft.com/office/word/2018/wordml" xmlns:w16sdtdh="http://schemas.microsoft.com/office/word/2020/wordml/sdtdatahash" xmlns:w16se="http://schemas.microsoft.com/office/word/2015/wordml/symex" xmlns:wpg="http://schemas.microsoft.com/office/word/2010/wordprocessingGroup" xmlns:wpi="http://schemas.microsoft.com/office/word/2010/wordprocessingInk" xmlns:wne="http://schemas.microsoft.com/office/word/2006/wordml" xmlns:wps="http://schemas.microsoft.com/office/word/2010/wordprocessingShape" mc:Ignorable="w14 w15 w16se w16cid w16 w16cex w16sdtdh wp14">
   <w:body>
     <w:p>
       <w:pPr>
@@ -33,8 +33,6 @@
         </w:rPr>
         <w:t>2</w:t>
       </w:r>
-      <w:bookmarkStart w:id="0" w:name="_GoBack"/>
-      <w:bookmarkEnd w:id="0"/>
     </w:p>
     <w:p>
       <w:pPr>
@@ -187,12 +185,14 @@
     <w:p>
       <w:pPr>
         <w:rPr>
+          <w:strike/>
           <w:sz w:val="24"/>
           <w:szCs w:val="24"/>
         </w:rPr>
       </w:pPr>
       <w:r>
         <w:rPr>
+          <w:strike/>
           <w:sz w:val="24"/>
           <w:szCs w:val="24"/>
         </w:rPr>
@@ -200,6 +200,7 @@
       </w:r>
       <w:r>
         <w:rPr>
+          <w:strike/>
           <w:sz w:val="24"/>
           <w:szCs w:val="24"/>
         </w:rPr>
@@ -229,12 +230,14 @@
           <w:p>
             <w:pPr>
               <w:rPr>
-                <w:sz w:val="24"/>
-                <w:szCs w:val="24"/>
-              </w:rPr>
-            </w:pPr>
-            <w:r>
-              <w:rPr>
+                <w:strike/>
+                <w:sz w:val="24"/>
+                <w:szCs w:val="24"/>
+              </w:rPr>
+            </w:pPr>
+            <w:r>
+              <w:rPr>
+                <w:strike/>
                 <w:sz w:val="24"/>
                 <w:szCs w:val="24"/>
               </w:rPr>
@@ -249,12 +252,14 @@
           <w:p>
             <w:pPr>
               <w:rPr>
-                <w:sz w:val="24"/>
-                <w:szCs w:val="24"/>
-              </w:rPr>
-            </w:pPr>
-            <w:r>
-              <w:rPr>
+                <w:strike/>
+                <w:sz w:val="24"/>
+                <w:szCs w:val="24"/>
+              </w:rPr>
+            </w:pPr>
+            <w:r>
+              <w:rPr>
+                <w:strike/>
                 <w:sz w:val="24"/>
                 <w:szCs w:val="24"/>
               </w:rPr>
@@ -269,12 +274,14 @@
           <w:p>
             <w:pPr>
               <w:rPr>
-                <w:sz w:val="24"/>
-                <w:szCs w:val="24"/>
-              </w:rPr>
-            </w:pPr>
-            <w:r>
-              <w:rPr>
+                <w:strike/>
+                <w:sz w:val="24"/>
+                <w:szCs w:val="24"/>
+              </w:rPr>
+            </w:pPr>
+            <w:r>
+              <w:rPr>
+                <w:strike/>
                 <w:sz w:val="24"/>
                 <w:szCs w:val="24"/>
               </w:rPr>
@@ -289,12 +296,14 @@
           <w:p>
             <w:pPr>
               <w:rPr>
-                <w:sz w:val="24"/>
-                <w:szCs w:val="24"/>
-              </w:rPr>
-            </w:pPr>
-            <w:r>
-              <w:rPr>
+                <w:strike/>
+                <w:sz w:val="24"/>
+                <w:szCs w:val="24"/>
+              </w:rPr>
+            </w:pPr>
+            <w:r>
+              <w:rPr>
+                <w:strike/>
                 <w:sz w:val="24"/>
                 <w:szCs w:val="24"/>
               </w:rPr>
@@ -309,12 +318,14 @@
           <w:p>
             <w:pPr>
               <w:rPr>
-                <w:sz w:val="24"/>
-                <w:szCs w:val="24"/>
-              </w:rPr>
-            </w:pPr>
-            <w:r>
-              <w:rPr>
+                <w:strike/>
+                <w:sz w:val="24"/>
+                <w:szCs w:val="24"/>
+              </w:rPr>
+            </w:pPr>
+            <w:r>
+              <w:rPr>
+                <w:strike/>
                 <w:sz w:val="24"/>
                 <w:szCs w:val="24"/>
               </w:rPr>
@@ -329,12 +340,14 @@
           <w:p>
             <w:pPr>
               <w:rPr>
-                <w:sz w:val="24"/>
-                <w:szCs w:val="24"/>
-              </w:rPr>
-            </w:pPr>
-            <w:r>
-              <w:rPr>
+                <w:strike/>
+                <w:sz w:val="24"/>
+                <w:szCs w:val="24"/>
+              </w:rPr>
+            </w:pPr>
+            <w:r>
+              <w:rPr>
+                <w:strike/>
                 <w:sz w:val="24"/>
                 <w:szCs w:val="24"/>
               </w:rPr>
@@ -349,12 +362,14 @@
           <w:p>
             <w:pPr>
               <w:rPr>
-                <w:sz w:val="24"/>
-                <w:szCs w:val="24"/>
-              </w:rPr>
-            </w:pPr>
-            <w:r>
-              <w:rPr>
+                <w:strike/>
+                <w:sz w:val="24"/>
+                <w:szCs w:val="24"/>
+              </w:rPr>
+            </w:pPr>
+            <w:r>
+              <w:rPr>
+                <w:strike/>
                 <w:sz w:val="24"/>
                 <w:szCs w:val="24"/>
               </w:rPr>
@@ -371,12 +386,14 @@
           <w:p>
             <w:pPr>
               <w:rPr>
-                <w:sz w:val="24"/>
-                <w:szCs w:val="24"/>
-              </w:rPr>
-            </w:pPr>
-            <w:r>
-              <w:rPr>
+                <w:strike/>
+                <w:sz w:val="24"/>
+                <w:szCs w:val="24"/>
+              </w:rPr>
+            </w:pPr>
+            <w:r>
+              <w:rPr>
+                <w:strike/>
                 <w:sz w:val="24"/>
                 <w:szCs w:val="24"/>
               </w:rPr>
@@ -391,12 +408,14 @@
           <w:p>
             <w:pPr>
               <w:rPr>
-                <w:sz w:val="24"/>
-                <w:szCs w:val="24"/>
-              </w:rPr>
-            </w:pPr>
-            <w:r>
-              <w:rPr>
+                <w:strike/>
+                <w:sz w:val="24"/>
+                <w:szCs w:val="24"/>
+              </w:rPr>
+            </w:pPr>
+            <w:r>
+              <w:rPr>
+                <w:strike/>
                 <w:sz w:val="24"/>
                 <w:szCs w:val="24"/>
               </w:rPr>
@@ -411,12 +430,14 @@
           <w:p>
             <w:pPr>
               <w:rPr>
-                <w:sz w:val="24"/>
-                <w:szCs w:val="24"/>
-              </w:rPr>
-            </w:pPr>
-            <w:r>
-              <w:rPr>
+                <w:strike/>
+                <w:sz w:val="24"/>
+                <w:szCs w:val="24"/>
+              </w:rPr>
+            </w:pPr>
+            <w:r>
+              <w:rPr>
+                <w:strike/>
                 <w:sz w:val="24"/>
                 <w:szCs w:val="24"/>
               </w:rPr>
@@ -431,12 +452,14 @@
           <w:p>
             <w:pPr>
               <w:rPr>
-                <w:sz w:val="24"/>
-                <w:szCs w:val="24"/>
-              </w:rPr>
-            </w:pPr>
-            <w:r>
-              <w:rPr>
+                <w:strike/>
+                <w:sz w:val="24"/>
+                <w:szCs w:val="24"/>
+              </w:rPr>
+            </w:pPr>
+            <w:r>
+              <w:rPr>
+                <w:strike/>
                 <w:sz w:val="24"/>
                 <w:szCs w:val="24"/>
               </w:rPr>
@@ -451,12 +474,14 @@
           <w:p>
             <w:pPr>
               <w:rPr>
-                <w:sz w:val="24"/>
-                <w:szCs w:val="24"/>
-              </w:rPr>
-            </w:pPr>
-            <w:r>
-              <w:rPr>
+                <w:strike/>
+                <w:sz w:val="24"/>
+                <w:szCs w:val="24"/>
+              </w:rPr>
+            </w:pPr>
+            <w:r>
+              <w:rPr>
+                <w:strike/>
                 <w:sz w:val="24"/>
                 <w:szCs w:val="24"/>
               </w:rPr>
@@ -471,12 +496,14 @@
           <w:p>
             <w:pPr>
               <w:rPr>
-                <w:sz w:val="24"/>
-                <w:szCs w:val="24"/>
-              </w:rPr>
-            </w:pPr>
-            <w:r>
-              <w:rPr>
+                <w:strike/>
+                <w:sz w:val="24"/>
+                <w:szCs w:val="24"/>
+              </w:rPr>
+            </w:pPr>
+            <w:r>
+              <w:rPr>
+                <w:strike/>
                 <w:sz w:val="24"/>
                 <w:szCs w:val="24"/>
               </w:rPr>
@@ -491,12 +518,14 @@
           <w:p>
             <w:pPr>
               <w:rPr>
-                <w:sz w:val="24"/>
-                <w:szCs w:val="24"/>
-              </w:rPr>
-            </w:pPr>
-            <w:r>
-              <w:rPr>
+                <w:strike/>
+                <w:sz w:val="24"/>
+                <w:szCs w:val="24"/>
+              </w:rPr>
+            </w:pPr>
+            <w:r>
+              <w:rPr>
+                <w:strike/>
                 <w:sz w:val="24"/>
                 <w:szCs w:val="24"/>
               </w:rPr>
@@ -513,12 +542,14 @@
           <w:p>
             <w:pPr>
               <w:rPr>
-                <w:sz w:val="24"/>
-                <w:szCs w:val="24"/>
-              </w:rPr>
-            </w:pPr>
-            <w:r>
-              <w:rPr>
+                <w:strike/>
+                <w:sz w:val="24"/>
+                <w:szCs w:val="24"/>
+              </w:rPr>
+            </w:pPr>
+            <w:r>
+              <w:rPr>
+                <w:strike/>
                 <w:sz w:val="24"/>
                 <w:szCs w:val="24"/>
               </w:rPr>
@@ -533,12 +564,14 @@
           <w:p>
             <w:pPr>
               <w:rPr>
-                <w:sz w:val="24"/>
-                <w:szCs w:val="24"/>
-              </w:rPr>
-            </w:pPr>
-            <w:r>
-              <w:rPr>
+                <w:strike/>
+                <w:sz w:val="24"/>
+                <w:szCs w:val="24"/>
+              </w:rPr>
+            </w:pPr>
+            <w:r>
+              <w:rPr>
+                <w:strike/>
                 <w:sz w:val="24"/>
                 <w:szCs w:val="24"/>
               </w:rPr>
@@ -553,12 +586,14 @@
           <w:p>
             <w:pPr>
               <w:rPr>
-                <w:sz w:val="24"/>
-                <w:szCs w:val="24"/>
-              </w:rPr>
-            </w:pPr>
-            <w:r>
-              <w:rPr>
+                <w:strike/>
+                <w:sz w:val="24"/>
+                <w:szCs w:val="24"/>
+              </w:rPr>
+            </w:pPr>
+            <w:r>
+              <w:rPr>
+                <w:strike/>
                 <w:sz w:val="24"/>
                 <w:szCs w:val="24"/>
               </w:rPr>
@@ -573,12 +608,14 @@
           <w:p>
             <w:pPr>
               <w:rPr>
-                <w:sz w:val="24"/>
-                <w:szCs w:val="24"/>
-              </w:rPr>
-            </w:pPr>
-            <w:r>
-              <w:rPr>
+                <w:strike/>
+                <w:sz w:val="24"/>
+                <w:szCs w:val="24"/>
+              </w:rPr>
+            </w:pPr>
+            <w:r>
+              <w:rPr>
+                <w:strike/>
                 <w:sz w:val="24"/>
                 <w:szCs w:val="24"/>
               </w:rPr>
@@ -593,12 +630,14 @@
           <w:p>
             <w:pPr>
               <w:rPr>
-                <w:sz w:val="24"/>
-                <w:szCs w:val="24"/>
-              </w:rPr>
-            </w:pPr>
-            <w:r>
-              <w:rPr>
+                <w:strike/>
+                <w:sz w:val="24"/>
+                <w:szCs w:val="24"/>
+              </w:rPr>
+            </w:pPr>
+            <w:r>
+              <w:rPr>
+                <w:strike/>
                 <w:sz w:val="24"/>
                 <w:szCs w:val="24"/>
               </w:rPr>
@@ -613,12 +652,14 @@
           <w:p>
             <w:pPr>
               <w:rPr>
-                <w:sz w:val="24"/>
-                <w:szCs w:val="24"/>
-              </w:rPr>
-            </w:pPr>
-            <w:r>
-              <w:rPr>
+                <w:strike/>
+                <w:sz w:val="24"/>
+                <w:szCs w:val="24"/>
+              </w:rPr>
+            </w:pPr>
+            <w:r>
+              <w:rPr>
+                <w:strike/>
                 <w:sz w:val="24"/>
                 <w:szCs w:val="24"/>
               </w:rPr>
@@ -633,12 +674,14 @@
           <w:p>
             <w:pPr>
               <w:rPr>
-                <w:sz w:val="24"/>
-                <w:szCs w:val="24"/>
-              </w:rPr>
-            </w:pPr>
-            <w:r>
-              <w:rPr>
+                <w:strike/>
+                <w:sz w:val="24"/>
+                <w:szCs w:val="24"/>
+              </w:rPr>
+            </w:pPr>
+            <w:r>
+              <w:rPr>
+                <w:strike/>
                 <w:sz w:val="24"/>
                 <w:szCs w:val="24"/>
               </w:rPr>
@@ -655,12 +698,14 @@
           <w:p>
             <w:pPr>
               <w:rPr>
-                <w:sz w:val="24"/>
-                <w:szCs w:val="24"/>
-              </w:rPr>
-            </w:pPr>
-            <w:r>
-              <w:rPr>
+                <w:strike/>
+                <w:sz w:val="24"/>
+                <w:szCs w:val="24"/>
+              </w:rPr>
+            </w:pPr>
+            <w:r>
+              <w:rPr>
+                <w:strike/>
                 <w:sz w:val="24"/>
                 <w:szCs w:val="24"/>
               </w:rPr>
@@ -675,12 +720,14 @@
           <w:p>
             <w:pPr>
               <w:rPr>
-                <w:sz w:val="24"/>
-                <w:szCs w:val="24"/>
-              </w:rPr>
-            </w:pPr>
-            <w:r>
-              <w:rPr>
+                <w:strike/>
+                <w:sz w:val="24"/>
+                <w:szCs w:val="24"/>
+              </w:rPr>
+            </w:pPr>
+            <w:r>
+              <w:rPr>
+                <w:strike/>
                 <w:sz w:val="24"/>
                 <w:szCs w:val="24"/>
               </w:rPr>
@@ -695,12 +742,14 @@
           <w:p>
             <w:pPr>
               <w:rPr>
-                <w:sz w:val="24"/>
-                <w:szCs w:val="24"/>
-              </w:rPr>
-            </w:pPr>
-            <w:r>
-              <w:rPr>
+                <w:strike/>
+                <w:sz w:val="24"/>
+                <w:szCs w:val="24"/>
+              </w:rPr>
+            </w:pPr>
+            <w:r>
+              <w:rPr>
+                <w:strike/>
                 <w:sz w:val="24"/>
                 <w:szCs w:val="24"/>
               </w:rPr>
@@ -715,12 +764,14 @@
           <w:p>
             <w:pPr>
               <w:rPr>
-                <w:sz w:val="24"/>
-                <w:szCs w:val="24"/>
-              </w:rPr>
-            </w:pPr>
-            <w:r>
-              <w:rPr>
+                <w:strike/>
+                <w:sz w:val="24"/>
+                <w:szCs w:val="24"/>
+              </w:rPr>
+            </w:pPr>
+            <w:r>
+              <w:rPr>
+                <w:strike/>
                 <w:sz w:val="24"/>
                 <w:szCs w:val="24"/>
               </w:rPr>
@@ -735,12 +786,14 @@
           <w:p>
             <w:pPr>
               <w:rPr>
-                <w:sz w:val="24"/>
-                <w:szCs w:val="24"/>
-              </w:rPr>
-            </w:pPr>
-            <w:r>
-              <w:rPr>
+                <w:strike/>
+                <w:sz w:val="24"/>
+                <w:szCs w:val="24"/>
+              </w:rPr>
+            </w:pPr>
+            <w:r>
+              <w:rPr>
+                <w:strike/>
                 <w:sz w:val="24"/>
                 <w:szCs w:val="24"/>
               </w:rPr>
@@ -755,12 +808,14 @@
           <w:p>
             <w:pPr>
               <w:rPr>
-                <w:sz w:val="24"/>
-                <w:szCs w:val="24"/>
-              </w:rPr>
-            </w:pPr>
-            <w:r>
-              <w:rPr>
+                <w:strike/>
+                <w:sz w:val="24"/>
+                <w:szCs w:val="24"/>
+              </w:rPr>
+            </w:pPr>
+            <w:r>
+              <w:rPr>
+                <w:strike/>
                 <w:sz w:val="24"/>
                 <w:szCs w:val="24"/>
               </w:rPr>
@@ -775,12 +830,14 @@
           <w:p>
             <w:pPr>
               <w:rPr>
-                <w:sz w:val="24"/>
-                <w:szCs w:val="24"/>
-              </w:rPr>
-            </w:pPr>
-            <w:r>
-              <w:rPr>
+                <w:strike/>
+                <w:sz w:val="24"/>
+                <w:szCs w:val="24"/>
+              </w:rPr>
+            </w:pPr>
+            <w:r>
+              <w:rPr>
+                <w:strike/>
                 <w:sz w:val="24"/>
                 <w:szCs w:val="24"/>
               </w:rPr>
@@ -797,12 +854,14 @@
           <w:p>
             <w:pPr>
               <w:rPr>
-                <w:sz w:val="24"/>
-                <w:szCs w:val="24"/>
-              </w:rPr>
-            </w:pPr>
-            <w:r>
-              <w:rPr>
+                <w:strike/>
+                <w:sz w:val="24"/>
+                <w:szCs w:val="24"/>
+              </w:rPr>
+            </w:pPr>
+            <w:r>
+              <w:rPr>
+                <w:strike/>
                 <w:sz w:val="24"/>
                 <w:szCs w:val="24"/>
               </w:rPr>
@@ -817,12 +876,14 @@
           <w:p>
             <w:pPr>
               <w:rPr>
-                <w:sz w:val="24"/>
-                <w:szCs w:val="24"/>
-              </w:rPr>
-            </w:pPr>
-            <w:r>
-              <w:rPr>
+                <w:strike/>
+                <w:sz w:val="24"/>
+                <w:szCs w:val="24"/>
+              </w:rPr>
+            </w:pPr>
+            <w:r>
+              <w:rPr>
+                <w:strike/>
                 <w:sz w:val="24"/>
                 <w:szCs w:val="24"/>
               </w:rPr>
@@ -837,12 +898,14 @@
           <w:p>
             <w:pPr>
               <w:rPr>
-                <w:sz w:val="24"/>
-                <w:szCs w:val="24"/>
-              </w:rPr>
-            </w:pPr>
-            <w:r>
-              <w:rPr>
+                <w:strike/>
+                <w:sz w:val="24"/>
+                <w:szCs w:val="24"/>
+              </w:rPr>
+            </w:pPr>
+            <w:r>
+              <w:rPr>
+                <w:strike/>
                 <w:sz w:val="24"/>
                 <w:szCs w:val="24"/>
               </w:rPr>
@@ -857,12 +920,14 @@
           <w:p>
             <w:pPr>
               <w:rPr>
-                <w:sz w:val="24"/>
-                <w:szCs w:val="24"/>
-              </w:rPr>
-            </w:pPr>
-            <w:r>
-              <w:rPr>
+                <w:strike/>
+                <w:sz w:val="24"/>
+                <w:szCs w:val="24"/>
+              </w:rPr>
+            </w:pPr>
+            <w:r>
+              <w:rPr>
+                <w:strike/>
                 <w:sz w:val="24"/>
                 <w:szCs w:val="24"/>
               </w:rPr>
@@ -877,12 +942,14 @@
           <w:p>
             <w:pPr>
               <w:rPr>
-                <w:sz w:val="24"/>
-                <w:szCs w:val="24"/>
-              </w:rPr>
-            </w:pPr>
-            <w:r>
-              <w:rPr>
+                <w:strike/>
+                <w:sz w:val="24"/>
+                <w:szCs w:val="24"/>
+              </w:rPr>
+            </w:pPr>
+            <w:r>
+              <w:rPr>
+                <w:strike/>
                 <w:sz w:val="24"/>
                 <w:szCs w:val="24"/>
               </w:rPr>
@@ -897,12 +964,14 @@
           <w:p>
             <w:pPr>
               <w:rPr>
-                <w:sz w:val="24"/>
-                <w:szCs w:val="24"/>
-              </w:rPr>
-            </w:pPr>
-            <w:r>
-              <w:rPr>
+                <w:strike/>
+                <w:sz w:val="24"/>
+                <w:szCs w:val="24"/>
+              </w:rPr>
+            </w:pPr>
+            <w:r>
+              <w:rPr>
+                <w:strike/>
                 <w:sz w:val="24"/>
                 <w:szCs w:val="24"/>
               </w:rPr>
@@ -917,12 +986,14 @@
           <w:p>
             <w:pPr>
               <w:rPr>
-                <w:sz w:val="24"/>
-                <w:szCs w:val="24"/>
-              </w:rPr>
-            </w:pPr>
-            <w:r>
-              <w:rPr>
+                <w:strike/>
+                <w:sz w:val="24"/>
+                <w:szCs w:val="24"/>
+              </w:rPr>
+            </w:pPr>
+            <w:r>
+              <w:rPr>
+                <w:strike/>
                 <w:sz w:val="24"/>
                 <w:szCs w:val="24"/>
               </w:rPr>
@@ -939,12 +1010,14 @@
           <w:p>
             <w:pPr>
               <w:rPr>
-                <w:sz w:val="24"/>
-                <w:szCs w:val="24"/>
-              </w:rPr>
-            </w:pPr>
-            <w:r>
-              <w:rPr>
+                <w:strike/>
+                <w:sz w:val="24"/>
+                <w:szCs w:val="24"/>
+              </w:rPr>
+            </w:pPr>
+            <w:r>
+              <w:rPr>
+                <w:strike/>
                 <w:sz w:val="24"/>
                 <w:szCs w:val="24"/>
               </w:rPr>
@@ -959,12 +1032,14 @@
           <w:p>
             <w:pPr>
               <w:rPr>
-                <w:sz w:val="24"/>
-                <w:szCs w:val="24"/>
-              </w:rPr>
-            </w:pPr>
-            <w:r>
-              <w:rPr>
+                <w:strike/>
+                <w:sz w:val="24"/>
+                <w:szCs w:val="24"/>
+              </w:rPr>
+            </w:pPr>
+            <w:r>
+              <w:rPr>
+                <w:strike/>
                 <w:sz w:val="24"/>
                 <w:szCs w:val="24"/>
               </w:rPr>
@@ -979,12 +1054,14 @@
           <w:p>
             <w:pPr>
               <w:rPr>
-                <w:sz w:val="24"/>
-                <w:szCs w:val="24"/>
-              </w:rPr>
-            </w:pPr>
-            <w:r>
-              <w:rPr>
+                <w:strike/>
+                <w:sz w:val="24"/>
+                <w:szCs w:val="24"/>
+              </w:rPr>
+            </w:pPr>
+            <w:r>
+              <w:rPr>
+                <w:strike/>
                 <w:sz w:val="24"/>
                 <w:szCs w:val="24"/>
               </w:rPr>
@@ -999,12 +1076,14 @@
           <w:p>
             <w:pPr>
               <w:rPr>
-                <w:sz w:val="24"/>
-                <w:szCs w:val="24"/>
-              </w:rPr>
-            </w:pPr>
-            <w:r>
-              <w:rPr>
+                <w:strike/>
+                <w:sz w:val="24"/>
+                <w:szCs w:val="24"/>
+              </w:rPr>
+            </w:pPr>
+            <w:r>
+              <w:rPr>
+                <w:strike/>
                 <w:sz w:val="24"/>
                 <w:szCs w:val="24"/>
               </w:rPr>
@@ -1019,12 +1098,14 @@
           <w:p>
             <w:pPr>
               <w:rPr>
-                <w:sz w:val="24"/>
-                <w:szCs w:val="24"/>
-              </w:rPr>
-            </w:pPr>
-            <w:r>
-              <w:rPr>
+                <w:strike/>
+                <w:sz w:val="24"/>
+                <w:szCs w:val="24"/>
+              </w:rPr>
+            </w:pPr>
+            <w:r>
+              <w:rPr>
+                <w:strike/>
                 <w:sz w:val="24"/>
                 <w:szCs w:val="24"/>
               </w:rPr>
@@ -1039,12 +1120,14 @@
           <w:p>
             <w:pPr>
               <w:rPr>
-                <w:sz w:val="24"/>
-                <w:szCs w:val="24"/>
-              </w:rPr>
-            </w:pPr>
-            <w:r>
-              <w:rPr>
+                <w:strike/>
+                <w:sz w:val="24"/>
+                <w:szCs w:val="24"/>
+              </w:rPr>
+            </w:pPr>
+            <w:r>
+              <w:rPr>
+                <w:strike/>
                 <w:sz w:val="24"/>
                 <w:szCs w:val="24"/>
               </w:rPr>
@@ -1059,12 +1142,14 @@
           <w:p>
             <w:pPr>
               <w:rPr>
-                <w:sz w:val="24"/>
-                <w:szCs w:val="24"/>
-              </w:rPr>
-            </w:pPr>
-            <w:r>
-              <w:rPr>
+                <w:strike/>
+                <w:sz w:val="24"/>
+                <w:szCs w:val="24"/>
+              </w:rPr>
+            </w:pPr>
+            <w:r>
+              <w:rPr>
+                <w:strike/>
                 <w:sz w:val="24"/>
                 <w:szCs w:val="24"/>
               </w:rPr>
@@ -1081,17 +1166,21 @@
           <w:p>
             <w:pPr>
               <w:rPr>
-                <w:sz w:val="24"/>
-                <w:szCs w:val="24"/>
-              </w:rPr>
-            </w:pPr>
-            <w:r>
-              <w:rPr>
+                <w:strike/>
+                <w:sz w:val="24"/>
+                <w:szCs w:val="24"/>
+              </w:rPr>
+            </w:pPr>
+            <w:proofErr w:type="spellStart"/>
+            <w:r>
+              <w:rPr>
+                <w:strike/>
                 <w:sz w:val="24"/>
                 <w:szCs w:val="24"/>
               </w:rPr>
               <w:t>IPhone</w:t>
             </w:r>
+            <w:proofErr w:type="spellEnd"/>
           </w:p>
         </w:tc>
         <w:tc>
@@ -1101,12 +1190,14 @@
           <w:p>
             <w:pPr>
               <w:rPr>
-                <w:sz w:val="24"/>
-                <w:szCs w:val="24"/>
-              </w:rPr>
-            </w:pPr>
-            <w:r>
-              <w:rPr>
+                <w:strike/>
+                <w:sz w:val="24"/>
+                <w:szCs w:val="24"/>
+              </w:rPr>
+            </w:pPr>
+            <w:r>
+              <w:rPr>
+                <w:strike/>
                 <w:sz w:val="24"/>
                 <w:szCs w:val="24"/>
               </w:rPr>
@@ -1121,12 +1212,14 @@
           <w:p>
             <w:pPr>
               <w:rPr>
-                <w:sz w:val="24"/>
-                <w:szCs w:val="24"/>
-              </w:rPr>
-            </w:pPr>
-            <w:r>
-              <w:rPr>
+                <w:strike/>
+                <w:sz w:val="24"/>
+                <w:szCs w:val="24"/>
+              </w:rPr>
+            </w:pPr>
+            <w:r>
+              <w:rPr>
+                <w:strike/>
                 <w:sz w:val="24"/>
                 <w:szCs w:val="24"/>
               </w:rPr>
@@ -1141,12 +1234,14 @@
           <w:p>
             <w:pPr>
               <w:rPr>
-                <w:sz w:val="24"/>
-                <w:szCs w:val="24"/>
-              </w:rPr>
-            </w:pPr>
-            <w:r>
-              <w:rPr>
+                <w:strike/>
+                <w:sz w:val="24"/>
+                <w:szCs w:val="24"/>
+              </w:rPr>
+            </w:pPr>
+            <w:r>
+              <w:rPr>
+                <w:strike/>
                 <w:sz w:val="24"/>
                 <w:szCs w:val="24"/>
               </w:rPr>
@@ -1161,12 +1256,14 @@
           <w:p>
             <w:pPr>
               <w:rPr>
-                <w:sz w:val="24"/>
-                <w:szCs w:val="24"/>
-              </w:rPr>
-            </w:pPr>
-            <w:r>
-              <w:rPr>
+                <w:strike/>
+                <w:sz w:val="24"/>
+                <w:szCs w:val="24"/>
+              </w:rPr>
+            </w:pPr>
+            <w:r>
+              <w:rPr>
+                <w:strike/>
                 <w:sz w:val="24"/>
                 <w:szCs w:val="24"/>
               </w:rPr>
@@ -1181,12 +1278,14 @@
           <w:p>
             <w:pPr>
               <w:rPr>
-                <w:sz w:val="24"/>
-                <w:szCs w:val="24"/>
-              </w:rPr>
-            </w:pPr>
-            <w:r>
-              <w:rPr>
+                <w:strike/>
+                <w:sz w:val="24"/>
+                <w:szCs w:val="24"/>
+              </w:rPr>
+            </w:pPr>
+            <w:r>
+              <w:rPr>
+                <w:strike/>
                 <w:sz w:val="24"/>
                 <w:szCs w:val="24"/>
               </w:rPr>
@@ -1201,12 +1300,14 @@
           <w:p>
             <w:pPr>
               <w:rPr>
-                <w:sz w:val="24"/>
-                <w:szCs w:val="24"/>
-              </w:rPr>
-            </w:pPr>
-            <w:r>
-              <w:rPr>
+                <w:strike/>
+                <w:sz w:val="24"/>
+                <w:szCs w:val="24"/>
+              </w:rPr>
+            </w:pPr>
+            <w:r>
+              <w:rPr>
+                <w:strike/>
                 <w:sz w:val="24"/>
                 <w:szCs w:val="24"/>
               </w:rPr>
@@ -1223,12 +1324,14 @@
           <w:p>
             <w:pPr>
               <w:rPr>
-                <w:sz w:val="24"/>
-                <w:szCs w:val="24"/>
-              </w:rPr>
-            </w:pPr>
-            <w:r>
-              <w:rPr>
+                <w:strike/>
+                <w:sz w:val="24"/>
+                <w:szCs w:val="24"/>
+              </w:rPr>
+            </w:pPr>
+            <w:r>
+              <w:rPr>
+                <w:strike/>
                 <w:sz w:val="24"/>
                 <w:szCs w:val="24"/>
               </w:rPr>
@@ -1243,12 +1346,14 @@
           <w:p>
             <w:pPr>
               <w:rPr>
-                <w:sz w:val="24"/>
-                <w:szCs w:val="24"/>
-              </w:rPr>
-            </w:pPr>
-            <w:r>
-              <w:rPr>
+                <w:strike/>
+                <w:sz w:val="24"/>
+                <w:szCs w:val="24"/>
+              </w:rPr>
+            </w:pPr>
+            <w:r>
+              <w:rPr>
+                <w:strike/>
                 <w:sz w:val="24"/>
                 <w:szCs w:val="24"/>
               </w:rPr>
@@ -1263,12 +1368,14 @@
           <w:p>
             <w:pPr>
               <w:rPr>
-                <w:sz w:val="24"/>
-                <w:szCs w:val="24"/>
-              </w:rPr>
-            </w:pPr>
-            <w:r>
-              <w:rPr>
+                <w:strike/>
+                <w:sz w:val="24"/>
+                <w:szCs w:val="24"/>
+              </w:rPr>
+            </w:pPr>
+            <w:r>
+              <w:rPr>
+                <w:strike/>
                 <w:sz w:val="24"/>
                 <w:szCs w:val="24"/>
               </w:rPr>
@@ -1283,12 +1390,14 @@
           <w:p>
             <w:pPr>
               <w:rPr>
-                <w:sz w:val="24"/>
-                <w:szCs w:val="24"/>
-              </w:rPr>
-            </w:pPr>
-            <w:r>
-              <w:rPr>
+                <w:strike/>
+                <w:sz w:val="24"/>
+                <w:szCs w:val="24"/>
+              </w:rPr>
+            </w:pPr>
+            <w:r>
+              <w:rPr>
+                <w:strike/>
                 <w:sz w:val="24"/>
                 <w:szCs w:val="24"/>
               </w:rPr>
@@ -1303,12 +1412,14 @@
           <w:p>
             <w:pPr>
               <w:rPr>
-                <w:sz w:val="24"/>
-                <w:szCs w:val="24"/>
-              </w:rPr>
-            </w:pPr>
-            <w:r>
-              <w:rPr>
+                <w:strike/>
+                <w:sz w:val="24"/>
+                <w:szCs w:val="24"/>
+              </w:rPr>
+            </w:pPr>
+            <w:r>
+              <w:rPr>
+                <w:strike/>
                 <w:sz w:val="24"/>
                 <w:szCs w:val="24"/>
               </w:rPr>
@@ -1323,12 +1434,14 @@
           <w:p>
             <w:pPr>
               <w:rPr>
-                <w:sz w:val="24"/>
-                <w:szCs w:val="24"/>
-              </w:rPr>
-            </w:pPr>
-            <w:r>
-              <w:rPr>
+                <w:strike/>
+                <w:sz w:val="24"/>
+                <w:szCs w:val="24"/>
+              </w:rPr>
+            </w:pPr>
+            <w:r>
+              <w:rPr>
+                <w:strike/>
                 <w:sz w:val="24"/>
                 <w:szCs w:val="24"/>
               </w:rPr>
@@ -1343,12 +1456,14 @@
           <w:p>
             <w:pPr>
               <w:rPr>
-                <w:sz w:val="24"/>
-                <w:szCs w:val="24"/>
-              </w:rPr>
-            </w:pPr>
-            <w:r>
-              <w:rPr>
+                <w:strike/>
+                <w:sz w:val="24"/>
+                <w:szCs w:val="24"/>
+              </w:rPr>
+            </w:pPr>
+            <w:r>
+              <w:rPr>
+                <w:strike/>
                 <w:sz w:val="24"/>
                 <w:szCs w:val="24"/>
               </w:rPr>
@@ -1369,19 +1484,40 @@
     <w:p>
       <w:pPr>
         <w:rPr>
+          <w:strike/>
           <w:sz w:val="24"/>
           <w:szCs w:val="24"/>
         </w:rPr>
       </w:pPr>
       <w:r>
         <w:rPr>
+          <w:strike/>
           <w:sz w:val="24"/>
           <w:szCs w:val="24"/>
         </w:rPr>
-        <w:t>Serialize all objects into “phone.ser”</w:t>
-      </w:r>
-      <w:r>
-        <w:rPr>
+        <w:t>Serialize all objects into “</w:t>
+      </w:r>
+      <w:proofErr w:type="spellStart"/>
+      <w:r>
+        <w:rPr>
+          <w:strike/>
+          <w:sz w:val="24"/>
+          <w:szCs w:val="24"/>
+        </w:rPr>
+        <w:t>phone.ser</w:t>
+      </w:r>
+      <w:proofErr w:type="spellEnd"/>
+      <w:r>
+        <w:rPr>
+          <w:strike/>
+          <w:sz w:val="24"/>
+          <w:szCs w:val="24"/>
+        </w:rPr>
+        <w:t>”</w:t>
+      </w:r>
+      <w:r>
+        <w:rPr>
+          <w:strike/>
           <w:sz w:val="24"/>
           <w:szCs w:val="24"/>
         </w:rPr>
@@ -1400,7 +1536,23 @@
           <w:sz w:val="24"/>
           <w:szCs w:val="24"/>
         </w:rPr>
-        <w:t>Delete the Alcatel object, and add a new phone to the list.</w:t>
+        <w:t xml:space="preserve">Delete the Alcatel </w:t>
+      </w:r>
+      <w:proofErr w:type="gramStart"/>
+      <w:r>
+        <w:rPr>
+          <w:sz w:val="24"/>
+          <w:szCs w:val="24"/>
+        </w:rPr>
+        <w:t>object, and</w:t>
+      </w:r>
+      <w:proofErr w:type="gramEnd"/>
+      <w:r>
+        <w:rPr>
+          <w:sz w:val="24"/>
+          <w:szCs w:val="24"/>
+        </w:rPr>
+        <w:t xml:space="preserve"> add a new phone to the list.</w:t>
       </w:r>
     </w:p>
     <w:p>
@@ -1493,7 +1645,7 @@
 </file>
 
 <file path=word/styles.xml><?xml version="1.0" encoding="utf-8"?>
-<w:styles xmlns:mc="http://schemas.openxmlformats.org/markup-compatibility/2006" xmlns:r="http://schemas.openxmlformats.org/officeDocument/2006/relationships" xmlns:w="http://schemas.openxmlformats.org/wordprocessingml/2006/main" xmlns:w14="http://schemas.microsoft.com/office/word/2010/wordml" xmlns:w15="http://schemas.microsoft.com/office/word/2012/wordml" xmlns:w16cid="http://schemas.microsoft.com/office/word/2016/wordml/cid" xmlns:w16se="http://schemas.microsoft.com/office/word/2015/wordml/symex" mc:Ignorable="w14 w15 w16se w16cid">
+<w:styles xmlns:mc="http://schemas.openxmlformats.org/markup-compatibility/2006" xmlns:r="http://schemas.openxmlformats.org/officeDocument/2006/relationships" xmlns:w="http://schemas.openxmlformats.org/wordprocessingml/2006/main" xmlns:w14="http://schemas.microsoft.com/office/word/2010/wordml" xmlns:w15="http://schemas.microsoft.com/office/word/2012/wordml" xmlns:w16cex="http://schemas.microsoft.com/office/word/2018/wordml/cex" xmlns:w16cid="http://schemas.microsoft.com/office/word/2016/wordml/cid" xmlns:w16="http://schemas.microsoft.com/office/word/2018/wordml" xmlns:w16sdtdh="http://schemas.microsoft.com/office/word/2020/wordml/sdtdatahash" xmlns:w16se="http://schemas.microsoft.com/office/word/2015/wordml/symex" mc:Ignorable="w14 w15 w16se w16cid w16 w16cex w16sdtdh">
   <w:docDefaults>
     <w:rPrDefault>
       <w:rPr>
@@ -1509,7 +1661,7 @@
       </w:pPr>
     </w:pPrDefault>
   </w:docDefaults>
-  <w:latentStyles w:defLockedState="0" w:defUIPriority="99" w:defSemiHidden="0" w:defUnhideWhenUsed="0" w:defQFormat="0" w:count="377">
+  <w:latentStyles w:defLockedState="0" w:defUIPriority="99" w:defSemiHidden="0" w:defUnhideWhenUsed="0" w:defQFormat="0" w:count="376">
     <w:lsdException w:name="Normal" w:uiPriority="0" w:qFormat="1"/>
     <w:lsdException w:name="heading 1" w:uiPriority="9" w:qFormat="1"/>
     <w:lsdException w:name="heading 2" w:semiHidden="1" w:uiPriority="9" w:unhideWhenUsed="1" w:qFormat="1"/>
@@ -1615,6 +1767,7 @@
     <w:lsdException w:name="HTML Sample" w:semiHidden="1" w:unhideWhenUsed="1"/>
     <w:lsdException w:name="HTML Typewriter" w:semiHidden="1" w:unhideWhenUsed="1"/>
     <w:lsdException w:name="HTML Variable" w:semiHidden="1" w:unhideWhenUsed="1"/>
+    <w:lsdException w:name="Normal Table" w:semiHidden="1" w:unhideWhenUsed="1"/>
     <w:lsdException w:name="annotation subject" w:semiHidden="1" w:unhideWhenUsed="1"/>
     <w:lsdException w:name="No List" w:semiHidden="1" w:unhideWhenUsed="1"/>
     <w:lsdException w:name="Outline List 1" w:semiHidden="1" w:unhideWhenUsed="1"/>
@@ -1661,8 +1814,10 @@
     <w:lsdException w:name="Table Subtle 2" w:semiHidden="1" w:unhideWhenUsed="1"/>
     <w:lsdException w:name="Table Web 1" w:semiHidden="1" w:unhideWhenUsed="1"/>
     <w:lsdException w:name="Table Web 2" w:semiHidden="1" w:unhideWhenUsed="1"/>
+    <w:lsdException w:name="Table Web 3" w:semiHidden="1" w:unhideWhenUsed="1"/>
     <w:lsdException w:name="Balloon Text" w:semiHidden="1" w:unhideWhenUsed="1"/>
     <w:lsdException w:name="Table Grid" w:uiPriority="39"/>
+    <w:lsdException w:name="Table Theme" w:semiHidden="1" w:unhideWhenUsed="1"/>
     <w:lsdException w:name="Placeholder Text" w:semiHidden="1"/>
     <w:lsdException w:name="No Spacing" w:uiPriority="1" w:qFormat="1"/>
     <w:lsdException w:name="Light Shading" w:uiPriority="60"/>
@@ -1883,7 +2038,6 @@
     <w:lsdException w:name="Hashtag" w:semiHidden="1" w:unhideWhenUsed="1"/>
     <w:lsdException w:name="Unresolved Mention" w:semiHidden="1" w:unhideWhenUsed="1"/>
     <w:lsdException w:name="Smart Link" w:semiHidden="1" w:unhideWhenUsed="1"/>
-    <w:lsdException w:name="Smart Link Error" w:semiHidden="1" w:unhideWhenUsed="1"/>
   </w:latentStyles>
   <w:style w:type="paragraph" w:default="1" w:styleId="Normal">
     <w:name w:val="Normal"/>

</xml_diff>

<commit_message>
Finished serialize and deserialize
</commit_message>
<xml_diff>
--- a/Assignment 2 Serialization 5%.docx
+++ b/Assignment 2 Serialization 5%.docx
@@ -128,7 +128,44 @@
           <w:szCs w:val="24"/>
           <w:lang w:val="en-GB"/>
         </w:rPr>
-        <w:t xml:space="preserve">Complete the following exercises and submit in a Word document through Moodle (copy and paste the code into the document).  The Word document should consist of (1) a header sheet with your name, student number, class and assignment number (2) the source code you have created (3) a screen shot of the final outputs. </w:t>
+        <w:t xml:space="preserve">Complete the following exercises and submit in a Word document through Moodle (copy and paste the code into the document).  </w:t>
+      </w:r>
+      <w:r>
+        <w:rPr>
+          <w:strike/>
+          <w:sz w:val="24"/>
+          <w:szCs w:val="24"/>
+          <w:lang w:val="en-GB"/>
+        </w:rPr>
+        <w:t xml:space="preserve">The Word document should consist of (1) a header sheet with your name, student number, </w:t>
+      </w:r>
+      <w:proofErr w:type="gramStart"/>
+      <w:r>
+        <w:rPr>
+          <w:strike/>
+          <w:sz w:val="24"/>
+          <w:szCs w:val="24"/>
+          <w:lang w:val="en-GB"/>
+        </w:rPr>
+        <w:t>class</w:t>
+      </w:r>
+      <w:proofErr w:type="gramEnd"/>
+      <w:r>
+        <w:rPr>
+          <w:strike/>
+          <w:sz w:val="24"/>
+          <w:szCs w:val="24"/>
+          <w:lang w:val="en-GB"/>
+        </w:rPr>
+        <w:t xml:space="preserve"> and assignment number</w:t>
+      </w:r>
+      <w:r>
+        <w:rPr>
+          <w:sz w:val="24"/>
+          <w:szCs w:val="24"/>
+          <w:lang w:val="en-GB"/>
+        </w:rPr>
+        <w:t xml:space="preserve"> (2) the source code you have created (3) a screen shot of the final outputs. </w:t>
       </w:r>
     </w:p>
     <w:p>
@@ -1527,6 +1564,7 @@
     <w:p>
       <w:pPr>
         <w:rPr>
+          <w:strike/>
           <w:sz w:val="24"/>
           <w:szCs w:val="24"/>
         </w:rPr>
@@ -1544,11 +1582,20 @@
           <w:sz w:val="24"/>
           <w:szCs w:val="24"/>
         </w:rPr>
-        <w:t>object, and</w:t>
+        <w:t xml:space="preserve">object, </w:t>
+      </w:r>
+      <w:r>
+        <w:rPr>
+          <w:strike/>
+          <w:sz w:val="24"/>
+          <w:szCs w:val="24"/>
+        </w:rPr>
+        <w:t>and</w:t>
       </w:r>
       <w:proofErr w:type="gramEnd"/>
       <w:r>
         <w:rPr>
+          <w:strike/>
           <w:sz w:val="24"/>
           <w:szCs w:val="24"/>
         </w:rPr>

</xml_diff>

<commit_message>
Moved phones into List, finished Part1
</commit_message>
<xml_diff>
--- a/Assignment 2 Serialization 5%.docx
+++ b/Assignment 2 Serialization 5%.docx
@@ -1571,6 +1571,7 @@
       </w:pPr>
       <w:r>
         <w:rPr>
+          <w:strike/>
           <w:sz w:val="24"/>
           <w:szCs w:val="24"/>
         </w:rPr>
@@ -1579,10 +1580,18 @@
       <w:proofErr w:type="gramStart"/>
       <w:r>
         <w:rPr>
-          <w:sz w:val="24"/>
-          <w:szCs w:val="24"/>
-        </w:rPr>
-        <w:t xml:space="preserve">object, </w:t>
+          <w:strike/>
+          <w:sz w:val="24"/>
+          <w:szCs w:val="24"/>
+        </w:rPr>
+        <w:t>object</w:t>
+      </w:r>
+      <w:r>
+        <w:rPr>
+          <w:sz w:val="24"/>
+          <w:szCs w:val="24"/>
+        </w:rPr>
+        <w:t xml:space="preserve">, </w:t>
       </w:r>
       <w:r>
         <w:rPr>

</xml_diff>

<commit_message>
Changed table from label to JTextBox and updated doc
</commit_message>
<xml_diff>
--- a/Assignment 2 Serialization 5%.docx
+++ b/Assignment 2 Serialization 5%.docx
@@ -124,6 +124,7 @@
       </w:r>
       <w:r>
         <w:rPr>
+          <w:strike/>
           <w:sz w:val="24"/>
           <w:szCs w:val="24"/>
           <w:lang w:val="en-GB"/>
@@ -165,7 +166,24 @@
           <w:szCs w:val="24"/>
           <w:lang w:val="en-GB"/>
         </w:rPr>
-        <w:t xml:space="preserve"> (2) the source code you have created (3) a screen shot of the final outputs. </w:t>
+        <w:t xml:space="preserve"> </w:t>
+      </w:r>
+      <w:r>
+        <w:rPr>
+          <w:strike/>
+          <w:sz w:val="24"/>
+          <w:szCs w:val="24"/>
+          <w:lang w:val="en-GB"/>
+        </w:rPr>
+        <w:t>(2) the source code you have created (3) a screen shot of the final outputs.</w:t>
+      </w:r>
+      <w:r>
+        <w:rPr>
+          <w:sz w:val="24"/>
+          <w:szCs w:val="24"/>
+          <w:lang w:val="en-GB"/>
+        </w:rPr>
+        <w:t xml:space="preserve"> </w:t>
       </w:r>
     </w:p>
     <w:p>
@@ -1532,25 +1550,7 @@
           <w:sz w:val="24"/>
           <w:szCs w:val="24"/>
         </w:rPr>
-        <w:t>Serialize all objects into “</w:t>
-      </w:r>
-      <w:proofErr w:type="spellStart"/>
-      <w:r>
-        <w:rPr>
-          <w:strike/>
-          <w:sz w:val="24"/>
-          <w:szCs w:val="24"/>
-        </w:rPr>
-        <w:t>phone.ser</w:t>
-      </w:r>
-      <w:proofErr w:type="spellEnd"/>
-      <w:r>
-        <w:rPr>
-          <w:strike/>
-          <w:sz w:val="24"/>
-          <w:szCs w:val="24"/>
-        </w:rPr>
-        <w:t>”</w:t>
+        <w:t>Serialize all objects into “phone.ser”</w:t>
       </w:r>
       <w:r>
         <w:rPr>
@@ -1645,12 +1645,14 @@
     <w:p>
       <w:pPr>
         <w:rPr>
+          <w:strike/>
           <w:sz w:val="24"/>
           <w:szCs w:val="24"/>
         </w:rPr>
       </w:pPr>
       <w:r>
         <w:rPr>
+          <w:strike/>
           <w:sz w:val="24"/>
           <w:szCs w:val="24"/>
         </w:rPr>
@@ -1660,12 +1662,14 @@
     <w:p>
       <w:pPr>
         <w:rPr>
+          <w:strike/>
           <w:sz w:val="24"/>
           <w:szCs w:val="24"/>
         </w:rPr>
       </w:pPr>
       <w:r>
         <w:rPr>
+          <w:strike/>
           <w:sz w:val="24"/>
           <w:szCs w:val="24"/>
         </w:rPr>

</xml_diff>